<commit_message>
bugfix and added PDFs
</commit_message>
<xml_diff>
--- a/Documents/PS3.docx
+++ b/Documents/PS3.docx
@@ -76,13 +76,11 @@
           </w:tcPr>
           <w:p>
             <w:r>
-              <w:t xml:space="preserve">Temat: PS-5 SQL </w:t>
+              <w:t>Temat: PS-</w:t>
             </w:r>
-            <w:proofErr w:type="spellStart"/>
             <w:r>
-              <w:t>Injection</w:t>
+              <w:t>3 – Implementacja Formularza logowania.</w:t>
             </w:r>
-            <w:proofErr w:type="spellEnd"/>
           </w:p>
           <w:p>
             <w:pPr>
@@ -105,13 +103,8 @@
               </w:numPr>
             </w:pPr>
             <w:r>
-              <w:t xml:space="preserve">Mateusz </w:t>
+              <w:t>Mateusz Matocha</w:t>
             </w:r>
-            <w:proofErr w:type="spellStart"/>
-            <w:r>
-              <w:t>Matocha</w:t>
-            </w:r>
-            <w:proofErr w:type="spellEnd"/>
           </w:p>
         </w:tc>
         <w:tc>
@@ -198,41 +191,23 @@
           <w:sz w:val="24"/>
           <w:szCs w:val="24"/>
         </w:rPr>
-        <w:t xml:space="preserve"> </w:t>
-      </w:r>
-      <w:proofErr w:type="spellStart"/>
-      <w:r>
-        <w:rPr>
-          <w:sz w:val="24"/>
-          <w:szCs w:val="24"/>
-        </w:rPr>
-        <w:t>Oracle</w:t>
-      </w:r>
-      <w:proofErr w:type="spellEnd"/>
-      <w:r>
-        <w:rPr>
-          <w:sz w:val="24"/>
-          <w:szCs w:val="24"/>
-        </w:rPr>
-        <w:t xml:space="preserve"> Database 11g Express Edition </w:t>
-      </w:r>
-      <w:proofErr w:type="spellStart"/>
-      <w:r>
-        <w:rPr>
-          <w:sz w:val="24"/>
-          <w:szCs w:val="24"/>
-        </w:rPr>
-        <w:t>Release</w:t>
-      </w:r>
-      <w:proofErr w:type="spellEnd"/>
-      <w:r>
-        <w:rPr>
-          <w:sz w:val="24"/>
-          <w:szCs w:val="24"/>
-        </w:rPr>
-        <w:t xml:space="preserve"> 11.2.0.2.0 - 64bit </w:t>
-      </w:r>
-      <w:proofErr w:type="spellStart"/>
+        <w:t xml:space="preserve"> Oracle Database 11g Express Edition Release 11.2.0.2.0 - </w:t>
+      </w:r>
+      <w:r>
+        <w:rPr>
+          <w:sz w:val="24"/>
+          <w:szCs w:val="24"/>
+        </w:rPr>
+        <w:t xml:space="preserve">64bit  </w:t>
+      </w:r>
+      <w:r>
+        <w:rPr>
+          <w:sz w:val="24"/>
+          <w:szCs w:val="24"/>
+        </w:rPr>
+        <w:br/>
+        <w:t xml:space="preserve">                        </w:t>
+      </w:r>
       <w:r>
         <w:rPr>
           <w:sz w:val="24"/>
@@ -240,7 +215,6 @@
         </w:rPr>
         <w:t>Production</w:t>
       </w:r>
-      <w:proofErr w:type="spellEnd"/>
     </w:p>
     <w:p>
       <w:pPr>
@@ -255,39 +229,7 @@
           <w:sz w:val="24"/>
           <w:szCs w:val="24"/>
         </w:rPr>
-        <w:t xml:space="preserve">Technologie: Spring 4.0; </w:t>
-      </w:r>
-      <w:proofErr w:type="spellStart"/>
-      <w:r>
-        <w:rPr>
-          <w:sz w:val="24"/>
-          <w:szCs w:val="24"/>
-        </w:rPr>
-        <w:t>Thymeleaf</w:t>
-      </w:r>
-      <w:proofErr w:type="spellEnd"/>
-      <w:r>
-        <w:rPr>
-          <w:sz w:val="24"/>
-          <w:szCs w:val="24"/>
-        </w:rPr>
-        <w:t xml:space="preserve"> 3.0.9; </w:t>
-      </w:r>
-      <w:proofErr w:type="spellStart"/>
-      <w:r>
-        <w:rPr>
-          <w:sz w:val="24"/>
-          <w:szCs w:val="24"/>
-        </w:rPr>
-        <w:t>Hibernate</w:t>
-      </w:r>
-      <w:proofErr w:type="spellEnd"/>
-      <w:r>
-        <w:rPr>
-          <w:sz w:val="24"/>
-          <w:szCs w:val="24"/>
-        </w:rPr>
-        <w:t xml:space="preserve"> 5.2; HTML 5; </w:t>
+        <w:t xml:space="preserve">Technologie: Spring 4.0; Thymeleaf 3.0.9; Hibernate 5.2; HTML 5; </w:t>
       </w:r>
       <w:r>
         <w:rPr>
@@ -310,23 +252,7 @@
           <w:szCs w:val="24"/>
         </w:rPr>
         <w:br/>
-        <w:t xml:space="preserve">Program do zarządzania bazą danych: </w:t>
-      </w:r>
-      <w:proofErr w:type="spellStart"/>
-      <w:r>
-        <w:rPr>
-          <w:sz w:val="24"/>
-          <w:szCs w:val="24"/>
-        </w:rPr>
-        <w:t>Oracle</w:t>
-      </w:r>
-      <w:proofErr w:type="spellEnd"/>
-      <w:r>
-        <w:rPr>
-          <w:sz w:val="24"/>
-          <w:szCs w:val="24"/>
-        </w:rPr>
-        <w:t xml:space="preserve"> SQL Developer </w:t>
+        <w:t xml:space="preserve">Program do zarządzania bazą danych: Oracle SQL Developer </w:t>
       </w:r>
       <w:r>
         <w:rPr>
@@ -343,85 +269,45 @@
         <w:br/>
         <w:t xml:space="preserve">Środowisko programistyczne(IDE): </w:t>
       </w:r>
-      <w:proofErr w:type="spellStart"/>
-      <w:r>
-        <w:rPr>
-          <w:sz w:val="24"/>
-          <w:szCs w:val="24"/>
-        </w:rPr>
-        <w:t>IntelliJ</w:t>
-      </w:r>
-      <w:proofErr w:type="spellEnd"/>
-      <w:r>
-        <w:rPr>
-          <w:sz w:val="24"/>
-          <w:szCs w:val="24"/>
-        </w:rPr>
-        <w:t xml:space="preserve"> IDEA 2017.3.2 (Ultimate Edition)</w:t>
+      <w:r>
+        <w:rPr>
+          <w:sz w:val="24"/>
+          <w:szCs w:val="24"/>
+        </w:rPr>
+        <w:t>IntelliJ IDEA 2017.3.2 (Ultimate Edition)</w:t>
       </w:r>
     </w:p>
     <w:p>
       <w:pPr>
         <w:pStyle w:val="Akapitzlist"/>
-        <w:rPr>
-          <w:sz w:val="24"/>
-          <w:szCs w:val="24"/>
-        </w:rPr>
-      </w:pPr>
-      <w:proofErr w:type="spellStart"/>
-      <w:r>
-        <w:rPr>
-          <w:sz w:val="24"/>
-          <w:szCs w:val="24"/>
-        </w:rPr>
-        <w:t>Build</w:t>
-      </w:r>
-      <w:proofErr w:type="spellEnd"/>
-      <w:r>
-        <w:rPr>
-          <w:sz w:val="24"/>
-          <w:szCs w:val="24"/>
-        </w:rPr>
-        <w:t xml:space="preserve"> #IU-173.4127</w:t>
-      </w:r>
-      <w:r>
-        <w:rPr>
-          <w:sz w:val="24"/>
-          <w:szCs w:val="24"/>
-        </w:rPr>
-        <w:t xml:space="preserve">.27, </w:t>
-      </w:r>
-      <w:proofErr w:type="spellStart"/>
-      <w:r>
-        <w:rPr>
-          <w:sz w:val="24"/>
-          <w:szCs w:val="24"/>
-        </w:rPr>
-        <w:t>built</w:t>
-      </w:r>
-      <w:proofErr w:type="spellEnd"/>
-      <w:r>
-        <w:rPr>
-          <w:sz w:val="24"/>
-          <w:szCs w:val="24"/>
-        </w:rPr>
-        <w:t xml:space="preserve"> on </w:t>
-      </w:r>
-      <w:proofErr w:type="spellStart"/>
-      <w:r>
-        <w:rPr>
-          <w:sz w:val="24"/>
-          <w:szCs w:val="24"/>
-        </w:rPr>
-        <w:t>December</w:t>
-      </w:r>
-      <w:proofErr w:type="spellEnd"/>
-      <w:r>
-        <w:rPr>
-          <w:sz w:val="24"/>
-          <w:szCs w:val="24"/>
-        </w:rPr>
-        <w:t xml:space="preserve"> 25, 2017</w:t>
+        <w:ind w:left="1416"/>
+        <w:rPr>
+          <w:sz w:val="24"/>
+          <w:szCs w:val="24"/>
+        </w:rPr>
+      </w:pPr>
+      <w:r>
+        <w:rPr>
+          <w:sz w:val="24"/>
+          <w:szCs w:val="24"/>
+        </w:rPr>
+        <w:t xml:space="preserve">          </w:t>
+      </w:r>
+      <w:bookmarkStart w:id="0" w:name="_GoBack"/>
+      <w:bookmarkEnd w:id="0"/>
+      <w:r>
+        <w:rPr>
+          <w:sz w:val="24"/>
+          <w:szCs w:val="24"/>
+        </w:rPr>
+        <w:t>Build #IU-173.4127</w:t>
+      </w:r>
+      <w:r>
+        <w:rPr>
+          <w:sz w:val="24"/>
+          <w:szCs w:val="24"/>
+        </w:rPr>
+        <w:t>.27, built on December 25, 2017</w:t>
       </w:r>
     </w:p>
     <w:p>
@@ -473,8 +359,10 @@
       </w:r>
       <w:r>
         <w:rPr>
-          <w:sz w:val="24"/>
-          <w:szCs w:val="24"/>
+          <w:noProof/>
+          <w:sz w:val="24"/>
+          <w:szCs w:val="24"/>
+          <w:lang w:eastAsia="pl-PL"/>
         </w:rPr>
         <w:drawing>
           <wp:inline distT="0" distB="0" distL="0" distR="0" wp14:anchorId="5DADF1B2" wp14:editId="0EF1FBE2">
@@ -542,8 +430,10 @@
       </w:r>
       <w:r>
         <w:rPr>
-          <w:sz w:val="24"/>
-          <w:szCs w:val="24"/>
+          <w:noProof/>
+          <w:sz w:val="24"/>
+          <w:szCs w:val="24"/>
+          <w:lang w:eastAsia="pl-PL"/>
         </w:rPr>
         <w:drawing>
           <wp:inline distT="0" distB="0" distL="0" distR="0" wp14:anchorId="2EC07DCB" wp14:editId="15D811EC">
@@ -631,8 +521,10 @@
       </w:r>
       <w:r>
         <w:rPr>
-          <w:sz w:val="24"/>
-          <w:szCs w:val="24"/>
+          <w:noProof/>
+          <w:sz w:val="24"/>
+          <w:szCs w:val="24"/>
+          <w:lang w:eastAsia="pl-PL"/>
         </w:rPr>
         <w:drawing>
           <wp:inline distT="0" distB="0" distL="0" distR="0" wp14:anchorId="2FD6EA69" wp14:editId="7F5B5C72">
@@ -699,8 +591,10 @@
       </w:r>
       <w:r>
         <w:rPr>
-          <w:sz w:val="24"/>
-          <w:szCs w:val="24"/>
+          <w:noProof/>
+          <w:sz w:val="24"/>
+          <w:szCs w:val="24"/>
+          <w:lang w:eastAsia="pl-PL"/>
         </w:rPr>
         <w:drawing>
           <wp:inline distT="0" distB="0" distL="0" distR="0" wp14:anchorId="7809D125" wp14:editId="2BA97A85">
@@ -767,8 +661,10 @@
       </w:r>
       <w:r>
         <w:rPr>
-          <w:sz w:val="24"/>
-          <w:szCs w:val="24"/>
+          <w:noProof/>
+          <w:sz w:val="24"/>
+          <w:szCs w:val="24"/>
+          <w:lang w:eastAsia="pl-PL"/>
         </w:rPr>
         <w:drawing>
           <wp:inline distT="0" distB="0" distL="0" distR="0" wp14:anchorId="5025A44B" wp14:editId="1D20B708">
@@ -836,8 +732,10 @@
       </w:r>
       <w:r>
         <w:rPr>
-          <w:sz w:val="24"/>
-          <w:szCs w:val="24"/>
+          <w:noProof/>
+          <w:sz w:val="24"/>
+          <w:szCs w:val="24"/>
+          <w:lang w:eastAsia="pl-PL"/>
         </w:rPr>
         <w:drawing>
           <wp:inline distT="0" distB="0" distL="0" distR="0" wp14:anchorId="3ECC6035" wp14:editId="41939404">
@@ -902,31 +800,13 @@
         </w:rPr>
         <w:br/>
       </w:r>
-      <w:proofErr w:type="spellStart"/>
-      <w:r>
-        <w:rPr>
-          <w:sz w:val="24"/>
-          <w:szCs w:val="24"/>
-        </w:rPr>
-        <w:t>select</w:t>
-      </w:r>
-      <w:proofErr w:type="spellEnd"/>
-      <w:r>
-        <w:rPr>
-          <w:sz w:val="24"/>
-          <w:szCs w:val="24"/>
-        </w:rPr>
-        <w:t xml:space="preserve"> * from </w:t>
-      </w:r>
-      <w:proofErr w:type="spellStart"/>
-      <w:r>
-        <w:rPr>
-          <w:sz w:val="24"/>
-          <w:szCs w:val="24"/>
-        </w:rPr>
-        <w:t>bad_users</w:t>
-      </w:r>
-      <w:proofErr w:type="spellEnd"/>
+      <w:r>
+        <w:rPr>
+          <w:sz w:val="24"/>
+          <w:szCs w:val="24"/>
+        </w:rPr>
+        <w:t>select * from bad_users</w:t>
+      </w:r>
       <w:r>
         <w:rPr>
           <w:sz w:val="24"/>
@@ -943,8 +823,10 @@
       </w:r>
       <w:r>
         <w:rPr>
-          <w:sz w:val="24"/>
-          <w:szCs w:val="24"/>
+          <w:noProof/>
+          <w:sz w:val="24"/>
+          <w:szCs w:val="24"/>
+          <w:lang w:eastAsia="pl-PL"/>
         </w:rPr>
         <w:drawing>
           <wp:inline distT="0" distB="0" distL="0" distR="0" wp14:anchorId="159549A4" wp14:editId="22B1AA91">
@@ -989,8 +871,6 @@
         </w:rPr>
         <w:br/>
       </w:r>
-      <w:bookmarkStart w:id="0" w:name="_GoBack"/>
-      <w:bookmarkEnd w:id="0"/>
     </w:p>
     <w:sectPr>
       <w:pgSz w:w="11906" w:h="16838"/>
@@ -2393,7 +2273,6 @@
   <w:style w:type="character" w:default="1" w:styleId="Domylnaczcionkaakapitu">
     <w:name w:val="Default Paragraph Font"/>
     <w:uiPriority w:val="1"/>
-    <w:semiHidden/>
     <w:unhideWhenUsed/>
   </w:style>
   <w:style w:type="table" w:default="1" w:styleId="Standardowy">
@@ -2650,7 +2529,6 @@
   <w:style w:type="character" w:default="1" w:styleId="Domylnaczcionkaakapitu">
     <w:name w:val="Default Paragraph Font"/>
     <w:uiPriority w:val="1"/>
-    <w:semiHidden/>
     <w:unhideWhenUsed/>
   </w:style>
   <w:style w:type="table" w:default="1" w:styleId="Standardowy">

</xml_diff>